<commit_message>
cache learnings vs LRUupdate counter implementation pseudo-code
</commit_message>
<xml_diff>
--- a/caches/Caches_learnings.docx
+++ b/caches/Caches_learnings.docx
@@ -603,335 +603,197 @@
           <w:sz w:val="24"/>
           <w:szCs w:val="24"/>
         </w:rPr>
-        <w:t xml:space="preserve">E.g.: </w:t>
-      </w:r>
-      <w:proofErr w:type="gramStart"/>
-      <w:r>
-        <w:rPr>
-          <w:rFonts w:ascii="Times New Roman" w:hAnsi="Times New Roman" w:cs="Times New Roman"/>
-          <w:sz w:val="24"/>
-          <w:szCs w:val="24"/>
-        </w:rPr>
-        <w:t>lets</w:t>
-      </w:r>
-      <w:proofErr w:type="gramEnd"/>
-      <w:r>
-        <w:rPr>
-          <w:rFonts w:ascii="Times New Roman" w:hAnsi="Times New Roman" w:cs="Times New Roman"/>
-          <w:sz w:val="24"/>
-          <w:szCs w:val="24"/>
-        </w:rPr>
-        <w:t xml:space="preserve"> say we have 1 set &amp; a 4-way associative cache which means each set has 4 ways/blocks.</w:t>
-      </w:r>
-    </w:p>
-    <w:p>
-      <w:pPr>
-        <w:spacing w:after="0"/>
-        <w:jc w:val="both"/>
-        <w:rPr>
-          <w:rFonts w:ascii="Times New Roman" w:hAnsi="Times New Roman" w:cs="Times New Roman"/>
-          <w:sz w:val="24"/>
-          <w:szCs w:val="24"/>
-        </w:rPr>
-      </w:pPr>
-      <w:r>
-        <w:rPr>
-          <w:rFonts w:ascii="Times New Roman" w:hAnsi="Times New Roman" w:cs="Times New Roman"/>
-          <w:sz w:val="24"/>
-          <w:szCs w:val="24"/>
-        </w:rPr>
-        <w:sym w:font="Wingdings" w:char="F0E0"/>
-      </w:r>
-      <w:r>
-        <w:rPr>
-          <w:rFonts w:ascii="Times New Roman" w:hAnsi="Times New Roman" w:cs="Times New Roman"/>
-          <w:sz w:val="24"/>
-          <w:szCs w:val="24"/>
-        </w:rPr>
-        <w:t>Each block has an individual counter. That means 4 blocks will have 4 counters</w:t>
-      </w:r>
-      <w:r>
-        <w:rPr>
-          <w:rFonts w:ascii="Times New Roman" w:hAnsi="Times New Roman" w:cs="Times New Roman"/>
-          <w:sz w:val="24"/>
-          <w:szCs w:val="24"/>
-        </w:rPr>
-        <w:t>. We will need four 2-bit counters to cover each block in a set.</w:t>
-      </w:r>
-    </w:p>
-    <w:p>
-      <w:pPr>
-        <w:spacing w:after="0"/>
-        <w:jc w:val="both"/>
-        <w:rPr>
-          <w:rFonts w:ascii="Times New Roman" w:hAnsi="Times New Roman" w:cs="Times New Roman"/>
-          <w:sz w:val="24"/>
-          <w:szCs w:val="24"/>
-        </w:rPr>
-      </w:pPr>
-      <w:proofErr w:type="gramStart"/>
-      <w:r>
-        <w:rPr>
-          <w:rFonts w:ascii="Times New Roman" w:hAnsi="Times New Roman" w:cs="Times New Roman"/>
-          <w:sz w:val="24"/>
-          <w:szCs w:val="24"/>
-        </w:rPr>
-        <w:t>a)Way</w:t>
-      </w:r>
-      <w:proofErr w:type="gramEnd"/>
-      <w:r>
-        <w:rPr>
-          <w:rFonts w:ascii="Times New Roman" w:hAnsi="Times New Roman" w:cs="Times New Roman"/>
-          <w:sz w:val="24"/>
-          <w:szCs w:val="24"/>
-        </w:rPr>
-        <w:t>0(Block0) requires one 2-bit counter</w:t>
-      </w:r>
-      <w:r>
-        <w:rPr>
-          <w:rFonts w:ascii="Times New Roman" w:hAnsi="Times New Roman" w:cs="Times New Roman"/>
-          <w:sz w:val="24"/>
-          <w:szCs w:val="24"/>
-        </w:rPr>
-        <w:t xml:space="preserve"> [Set0]</w:t>
-      </w:r>
-    </w:p>
-    <w:p>
-      <w:pPr>
-        <w:spacing w:after="0"/>
-        <w:jc w:val="both"/>
-        <w:rPr>
-          <w:rFonts w:ascii="Times New Roman" w:hAnsi="Times New Roman" w:cs="Times New Roman"/>
-          <w:sz w:val="24"/>
-          <w:szCs w:val="24"/>
-        </w:rPr>
-      </w:pPr>
-      <w:proofErr w:type="gramStart"/>
-      <w:r>
-        <w:rPr>
-          <w:rFonts w:ascii="Times New Roman" w:hAnsi="Times New Roman" w:cs="Times New Roman"/>
-          <w:sz w:val="24"/>
-          <w:szCs w:val="24"/>
-        </w:rPr>
-        <w:t>b</w:t>
-      </w:r>
-      <w:r>
-        <w:rPr>
-          <w:rFonts w:ascii="Times New Roman" w:hAnsi="Times New Roman" w:cs="Times New Roman"/>
-          <w:sz w:val="24"/>
-          <w:szCs w:val="24"/>
-        </w:rPr>
-        <w:t>)Way</w:t>
-      </w:r>
-      <w:proofErr w:type="gramEnd"/>
-      <w:r>
-        <w:rPr>
-          <w:rFonts w:ascii="Times New Roman" w:hAnsi="Times New Roman" w:cs="Times New Roman"/>
-          <w:sz w:val="24"/>
-          <w:szCs w:val="24"/>
-        </w:rPr>
-        <w:t>1</w:t>
-      </w:r>
-      <w:r>
-        <w:rPr>
-          <w:rFonts w:ascii="Times New Roman" w:hAnsi="Times New Roman" w:cs="Times New Roman"/>
-          <w:sz w:val="24"/>
-          <w:szCs w:val="24"/>
-        </w:rPr>
-        <w:t>(Block</w:t>
-      </w:r>
-      <w:r>
-        <w:rPr>
-          <w:rFonts w:ascii="Times New Roman" w:hAnsi="Times New Roman" w:cs="Times New Roman"/>
-          <w:sz w:val="24"/>
-          <w:szCs w:val="24"/>
-        </w:rPr>
-        <w:t>1</w:t>
-      </w:r>
-      <w:r>
-        <w:rPr>
-          <w:rFonts w:ascii="Times New Roman" w:hAnsi="Times New Roman" w:cs="Times New Roman"/>
-          <w:sz w:val="24"/>
-          <w:szCs w:val="24"/>
-        </w:rPr>
-        <w:t xml:space="preserve">) requires </w:t>
-      </w:r>
-      <w:r>
-        <w:rPr>
-          <w:rFonts w:ascii="Times New Roman" w:hAnsi="Times New Roman" w:cs="Times New Roman"/>
-          <w:sz w:val="24"/>
-          <w:szCs w:val="24"/>
-        </w:rPr>
-        <w:t>one</w:t>
-      </w:r>
-      <w:r>
-        <w:rPr>
-          <w:rFonts w:ascii="Times New Roman" w:hAnsi="Times New Roman" w:cs="Times New Roman"/>
-          <w:sz w:val="24"/>
-          <w:szCs w:val="24"/>
-        </w:rPr>
-        <w:t xml:space="preserve"> 2-bit counter</w:t>
-      </w:r>
-      <w:r>
-        <w:rPr>
-          <w:rFonts w:ascii="Times New Roman" w:hAnsi="Times New Roman" w:cs="Times New Roman"/>
-          <w:sz w:val="24"/>
-          <w:szCs w:val="24"/>
-        </w:rPr>
-        <w:t xml:space="preserve"> [Set0]</w:t>
-      </w:r>
-    </w:p>
-    <w:p>
-      <w:pPr>
-        <w:spacing w:after="0"/>
-        <w:jc w:val="both"/>
-        <w:rPr>
-          <w:rFonts w:ascii="Times New Roman" w:hAnsi="Times New Roman" w:cs="Times New Roman"/>
-          <w:sz w:val="24"/>
-          <w:szCs w:val="24"/>
-        </w:rPr>
-      </w:pPr>
-      <w:r>
-        <w:rPr>
-          <w:rFonts w:ascii="Times New Roman" w:hAnsi="Times New Roman" w:cs="Times New Roman"/>
-          <w:sz w:val="24"/>
-          <w:szCs w:val="24"/>
-        </w:rPr>
-        <w:t>c</w:t>
-      </w:r>
-      <w:r>
-        <w:rPr>
-          <w:rFonts w:ascii="Times New Roman" w:hAnsi="Times New Roman" w:cs="Times New Roman"/>
-          <w:sz w:val="24"/>
-          <w:szCs w:val="24"/>
-        </w:rPr>
-        <w:t>)Way</w:t>
-      </w:r>
-      <w:r>
-        <w:rPr>
-          <w:rFonts w:ascii="Times New Roman" w:hAnsi="Times New Roman" w:cs="Times New Roman"/>
-          <w:sz w:val="24"/>
-          <w:szCs w:val="24"/>
-        </w:rPr>
-        <w:t>2</w:t>
-      </w:r>
-      <w:r>
-        <w:rPr>
-          <w:rFonts w:ascii="Times New Roman" w:hAnsi="Times New Roman" w:cs="Times New Roman"/>
-          <w:sz w:val="24"/>
-          <w:szCs w:val="24"/>
-        </w:rPr>
-        <w:t>(Block</w:t>
-      </w:r>
-      <w:r>
-        <w:rPr>
-          <w:rFonts w:ascii="Times New Roman" w:hAnsi="Times New Roman" w:cs="Times New Roman"/>
-          <w:sz w:val="24"/>
-          <w:szCs w:val="24"/>
-        </w:rPr>
-        <w:t>2</w:t>
-      </w:r>
-      <w:r>
-        <w:rPr>
-          <w:rFonts w:ascii="Times New Roman" w:hAnsi="Times New Roman" w:cs="Times New Roman"/>
-          <w:sz w:val="24"/>
-          <w:szCs w:val="24"/>
-        </w:rPr>
-        <w:t xml:space="preserve">) requires </w:t>
-      </w:r>
-      <w:r>
-        <w:rPr>
-          <w:rFonts w:ascii="Times New Roman" w:hAnsi="Times New Roman" w:cs="Times New Roman"/>
-          <w:sz w:val="24"/>
-          <w:szCs w:val="24"/>
-        </w:rPr>
-        <w:t>one</w:t>
-      </w:r>
-      <w:r>
-        <w:rPr>
-          <w:rFonts w:ascii="Times New Roman" w:hAnsi="Times New Roman" w:cs="Times New Roman"/>
-          <w:sz w:val="24"/>
-          <w:szCs w:val="24"/>
-        </w:rPr>
-        <w:t xml:space="preserve"> 2-bit counter</w:t>
-      </w:r>
-      <w:r>
-        <w:rPr>
-          <w:rFonts w:ascii="Times New Roman" w:hAnsi="Times New Roman" w:cs="Times New Roman"/>
-          <w:sz w:val="24"/>
-          <w:szCs w:val="24"/>
-        </w:rPr>
-        <w:t xml:space="preserve"> [Set 0]</w:t>
-      </w:r>
-    </w:p>
-    <w:p>
-      <w:pPr>
-        <w:spacing w:after="0"/>
-        <w:jc w:val="both"/>
-        <w:rPr>
-          <w:rFonts w:ascii="Times New Roman" w:hAnsi="Times New Roman" w:cs="Times New Roman"/>
-          <w:sz w:val="24"/>
-          <w:szCs w:val="24"/>
-        </w:rPr>
-      </w:pPr>
-      <w:r>
-        <w:rPr>
-          <w:rFonts w:ascii="Times New Roman" w:hAnsi="Times New Roman" w:cs="Times New Roman"/>
-          <w:sz w:val="24"/>
-          <w:szCs w:val="24"/>
-        </w:rPr>
-        <w:t>d)</w:t>
-      </w:r>
-      <w:r>
-        <w:rPr>
-          <w:rFonts w:ascii="Times New Roman" w:hAnsi="Times New Roman" w:cs="Times New Roman"/>
-          <w:sz w:val="24"/>
-          <w:szCs w:val="24"/>
-        </w:rPr>
-        <w:t>Way</w:t>
-      </w:r>
-      <w:r>
-        <w:rPr>
-          <w:rFonts w:ascii="Times New Roman" w:hAnsi="Times New Roman" w:cs="Times New Roman"/>
-          <w:sz w:val="24"/>
-          <w:szCs w:val="24"/>
-        </w:rPr>
-        <w:t>3</w:t>
-      </w:r>
-      <w:r>
-        <w:rPr>
-          <w:rFonts w:ascii="Times New Roman" w:hAnsi="Times New Roman" w:cs="Times New Roman"/>
-          <w:sz w:val="24"/>
-          <w:szCs w:val="24"/>
-        </w:rPr>
-        <w:t>(Block</w:t>
-      </w:r>
-      <w:r>
-        <w:rPr>
-          <w:rFonts w:ascii="Times New Roman" w:hAnsi="Times New Roman" w:cs="Times New Roman"/>
-          <w:sz w:val="24"/>
-          <w:szCs w:val="24"/>
-        </w:rPr>
-        <w:t>3</w:t>
-      </w:r>
-      <w:r>
-        <w:rPr>
-          <w:rFonts w:ascii="Times New Roman" w:hAnsi="Times New Roman" w:cs="Times New Roman"/>
-          <w:sz w:val="24"/>
-          <w:szCs w:val="24"/>
-        </w:rPr>
-        <w:t xml:space="preserve">) requires </w:t>
-      </w:r>
-      <w:r>
-        <w:rPr>
-          <w:rFonts w:ascii="Times New Roman" w:hAnsi="Times New Roman" w:cs="Times New Roman"/>
-          <w:sz w:val="24"/>
-          <w:szCs w:val="24"/>
-        </w:rPr>
-        <w:t>one</w:t>
+        <w:t>E.g.: lets say we have 1 set &amp; a 4-way associative cache which means each set has 4 ways</w:t>
+      </w:r>
+      <w:r>
+        <w:rPr>
+          <w:rFonts w:ascii="Times New Roman" w:hAnsi="Times New Roman" w:cs="Times New Roman"/>
+          <w:sz w:val="24"/>
+          <w:szCs w:val="24"/>
+        </w:rPr>
+        <w:t xml:space="preserve"> </w:t>
       </w:r>
       <w:bookmarkStart w:id="0" w:name="_GoBack"/>
       <w:bookmarkEnd w:id="0"/>
+      <w:r>
+        <w:rPr>
+          <w:rFonts w:ascii="Times New Roman" w:hAnsi="Times New Roman" w:cs="Times New Roman"/>
+          <w:sz w:val="24"/>
+          <w:szCs w:val="24"/>
+        </w:rPr>
+        <w:t xml:space="preserve">or </w:t>
+      </w:r>
+      <w:r>
+        <w:rPr>
+          <w:rFonts w:ascii="Times New Roman" w:hAnsi="Times New Roman" w:cs="Times New Roman"/>
+          <w:sz w:val="24"/>
+          <w:szCs w:val="24"/>
+        </w:rPr>
+        <w:t>blocks.</w:t>
+      </w:r>
+    </w:p>
+    <w:p>
+      <w:pPr>
+        <w:spacing w:after="0"/>
+        <w:jc w:val="both"/>
+        <w:rPr>
+          <w:rFonts w:ascii="Times New Roman" w:hAnsi="Times New Roman" w:cs="Times New Roman"/>
+          <w:sz w:val="24"/>
+          <w:szCs w:val="24"/>
+        </w:rPr>
+      </w:pPr>
+      <w:r>
+        <w:rPr>
+          <w:rFonts w:ascii="Times New Roman" w:hAnsi="Times New Roman" w:cs="Times New Roman"/>
+          <w:sz w:val="24"/>
+          <w:szCs w:val="24"/>
+        </w:rPr>
+        <w:sym w:font="Wingdings" w:char="F0E0"/>
+      </w:r>
+      <w:r>
+        <w:rPr>
+          <w:rFonts w:ascii="Times New Roman" w:hAnsi="Times New Roman" w:cs="Times New Roman"/>
+          <w:sz w:val="24"/>
+          <w:szCs w:val="24"/>
+        </w:rPr>
+        <w:t>Each block has an individual counter. That means 4 blocks will have 4 counters</w:t>
+      </w:r>
+      <w:r>
+        <w:rPr>
+          <w:rFonts w:ascii="Times New Roman" w:hAnsi="Times New Roman" w:cs="Times New Roman"/>
+          <w:sz w:val="24"/>
+          <w:szCs w:val="24"/>
+        </w:rPr>
+        <w:t>. We will need four 2-bit counters to cover each block in a set.</w:t>
+      </w:r>
+    </w:p>
+    <w:p>
+      <w:pPr>
+        <w:spacing w:after="0"/>
+        <w:jc w:val="both"/>
+        <w:rPr>
+          <w:rFonts w:ascii="Times New Roman" w:hAnsi="Times New Roman" w:cs="Times New Roman"/>
+          <w:sz w:val="24"/>
+          <w:szCs w:val="24"/>
+        </w:rPr>
+      </w:pPr>
+      <w:proofErr w:type="gramStart"/>
+      <w:r>
+        <w:rPr>
+          <w:rFonts w:ascii="Times New Roman" w:hAnsi="Times New Roman" w:cs="Times New Roman"/>
+          <w:sz w:val="24"/>
+          <w:szCs w:val="24"/>
+        </w:rPr>
+        <w:t>a)Way</w:t>
+      </w:r>
+      <w:proofErr w:type="gramEnd"/>
+      <w:r>
+        <w:rPr>
+          <w:rFonts w:ascii="Times New Roman" w:hAnsi="Times New Roman" w:cs="Times New Roman"/>
+          <w:sz w:val="24"/>
+          <w:szCs w:val="24"/>
+        </w:rPr>
+        <w:t>0(Block0) requires one 2-bit counter</w:t>
+      </w:r>
+      <w:r>
+        <w:rPr>
+          <w:rFonts w:ascii="Times New Roman" w:hAnsi="Times New Roman" w:cs="Times New Roman"/>
+          <w:sz w:val="24"/>
+          <w:szCs w:val="24"/>
+        </w:rPr>
+        <w:t xml:space="preserve"> [Set0]</w:t>
+      </w:r>
+    </w:p>
+    <w:p>
+      <w:pPr>
+        <w:spacing w:after="0"/>
+        <w:jc w:val="both"/>
+        <w:rPr>
+          <w:rFonts w:ascii="Times New Roman" w:hAnsi="Times New Roman" w:cs="Times New Roman"/>
+          <w:sz w:val="24"/>
+          <w:szCs w:val="24"/>
+        </w:rPr>
+      </w:pPr>
+      <w:proofErr w:type="gramStart"/>
+      <w:r>
+        <w:rPr>
+          <w:rFonts w:ascii="Times New Roman" w:hAnsi="Times New Roman" w:cs="Times New Roman"/>
+          <w:sz w:val="24"/>
+          <w:szCs w:val="24"/>
+        </w:rPr>
+        <w:t>b)Way</w:t>
+      </w:r>
+      <w:proofErr w:type="gramEnd"/>
+      <w:r>
+        <w:rPr>
+          <w:rFonts w:ascii="Times New Roman" w:hAnsi="Times New Roman" w:cs="Times New Roman"/>
+          <w:sz w:val="24"/>
+          <w:szCs w:val="24"/>
+        </w:rPr>
+        <w:t>1(Block1) requires one 2-bit counter</w:t>
+      </w:r>
+      <w:r>
+        <w:rPr>
+          <w:rFonts w:ascii="Times New Roman" w:hAnsi="Times New Roman" w:cs="Times New Roman"/>
+          <w:sz w:val="24"/>
+          <w:szCs w:val="24"/>
+        </w:rPr>
+        <w:t xml:space="preserve"> [Set0]</w:t>
+      </w:r>
+    </w:p>
+    <w:p>
+      <w:pPr>
+        <w:spacing w:after="0"/>
+        <w:jc w:val="both"/>
+        <w:rPr>
+          <w:rFonts w:ascii="Times New Roman" w:hAnsi="Times New Roman" w:cs="Times New Roman"/>
+          <w:sz w:val="24"/>
+          <w:szCs w:val="24"/>
+        </w:rPr>
+      </w:pPr>
+      <w:r>
+        <w:rPr>
+          <w:rFonts w:ascii="Times New Roman" w:hAnsi="Times New Roman" w:cs="Times New Roman"/>
+          <w:sz w:val="24"/>
+          <w:szCs w:val="24"/>
+        </w:rPr>
+        <w:t>c)Way2(Block2) requires one 2-bit counter</w:t>
+      </w:r>
+      <w:r>
+        <w:rPr>
+          <w:rFonts w:ascii="Times New Roman" w:hAnsi="Times New Roman" w:cs="Times New Roman"/>
+          <w:sz w:val="24"/>
+          <w:szCs w:val="24"/>
+        </w:rPr>
+        <w:t xml:space="preserve"> [Set 0]</w:t>
+      </w:r>
+    </w:p>
+    <w:p>
+      <w:pPr>
+        <w:spacing w:after="0"/>
+        <w:jc w:val="both"/>
+        <w:rPr>
+          <w:rFonts w:ascii="Times New Roman" w:hAnsi="Times New Roman" w:cs="Times New Roman"/>
+          <w:sz w:val="24"/>
+          <w:szCs w:val="24"/>
+        </w:rPr>
+      </w:pPr>
+      <w:r>
+        <w:rPr>
+          <w:rFonts w:ascii="Times New Roman" w:hAnsi="Times New Roman" w:cs="Times New Roman"/>
+          <w:sz w:val="24"/>
+          <w:szCs w:val="24"/>
+        </w:rPr>
+        <w:t xml:space="preserve">d)Way3(Block3) requires </w:t>
+      </w:r>
+      <w:r>
+        <w:rPr>
+          <w:rFonts w:ascii="Times New Roman" w:hAnsi="Times New Roman" w:cs="Times New Roman"/>
+          <w:sz w:val="24"/>
+          <w:szCs w:val="24"/>
+        </w:rPr>
+        <w:t>one</w:t>
+      </w:r>
       <w:r>
         <w:rPr>
           <w:rFonts w:ascii="Times New Roman" w:hAnsi="Times New Roman" w:cs="Times New Roman"/>

</xml_diff>